<commit_message>
stash command added in doc
</commit_message>
<xml_diff>
--- a/GIT_LEARN/Git_Learn.docx
+++ b/GIT_LEARN/Git_Learn.docx
@@ -2209,16 +2209,6 @@
     <w:p>
       <w:pPr>
         <w:jc w:val="left"/>
-      </w:pPr>
-    </w:p>
-    <w:p>
-      <w:pPr>
-        <w:jc w:val="left"/>
-      </w:pPr>
-    </w:p>
-    <w:p>
-      <w:pPr>
-        <w:jc w:val="left"/>
         <w:rPr>
           <w:rFonts w:ascii="Calibri" w:hAnsi="Calibri" w:eastAsia="Calibri" w:cs="Calibri"/>
           <w:b/>
@@ -2486,78 +2476,114 @@
           <w:lang w:val="en-US"/>
         </w:rPr>
       </w:pPr>
+    </w:p>
+    <w:p>
+      <w:pPr>
+        <w:jc w:val="left"/>
+        <w:rPr>
+          <w:rFonts w:ascii="Calibri" w:hAnsi="Calibri" w:eastAsia="Calibri" w:cs="Calibri"/>
+          <w:b/>
+          <w:bCs/>
+          <w:i w:val="0"/>
+          <w:iCs w:val="0"/>
+          <w:caps w:val="0"/>
+          <w:smallCaps w:val="0"/>
+          <w:color w:val="212529"/>
+          <w:sz w:val="22"/>
+          <w:szCs w:val="22"/>
+          <w:lang w:val="en-US"/>
+        </w:rPr>
+      </w:pPr>
+    </w:p>
+    <w:p>
+      <w:pPr>
+        <w:jc w:val="left"/>
+        <w:rPr>
+          <w:rFonts w:ascii="Calibri" w:hAnsi="Calibri" w:eastAsia="Calibri" w:cs="Calibri"/>
+          <w:b/>
+          <w:bCs/>
+          <w:i w:val="0"/>
+          <w:iCs w:val="0"/>
+          <w:caps w:val="0"/>
+          <w:smallCaps w:val="0"/>
+          <w:color w:val="212529"/>
+          <w:sz w:val="22"/>
+          <w:szCs w:val="22"/>
+          <w:lang w:val="en-US"/>
+        </w:rPr>
+      </w:pPr>
+      <w:r>
+        <w:rPr>
+          <w:rFonts w:ascii="Calibri" w:hAnsi="Calibri" w:eastAsia="Calibri" w:cs="Calibri"/>
+          <w:b/>
+          <w:bCs/>
+          <w:i w:val="0"/>
+          <w:iCs w:val="0"/>
+          <w:caps w:val="0"/>
+          <w:smallCaps w:val="0"/>
+          <w:color w:val="212529"/>
+          <w:sz w:val="22"/>
+          <w:szCs w:val="22"/>
+          <w:lang w:val="en-US"/>
+        </w:rPr>
+        <w:t xml:space="preserve">    </w:t>
+      </w:r>
+    </w:p>
+    <w:p>
+      <w:pPr>
+        <w:jc w:val="left"/>
+        <w:rPr>
+          <w:rFonts w:ascii="Calibri" w:hAnsi="Calibri" w:eastAsia="Calibri" w:cs="Calibri"/>
+          <w:b/>
+          <w:bCs/>
+          <w:i w:val="0"/>
+          <w:iCs w:val="0"/>
+          <w:caps w:val="0"/>
+          <w:smallCaps w:val="0"/>
+          <w:color w:val="212529"/>
+          <w:sz w:val="22"/>
+          <w:szCs w:val="22"/>
+          <w:lang w:val="en-US"/>
+        </w:rPr>
+      </w:pPr>
+    </w:p>
+    <w:p>
+      <w:pPr>
+        <w:jc w:val="left"/>
+        <w:rPr>
+          <w:rFonts w:ascii="Calibri" w:hAnsi="Calibri" w:eastAsia="Calibri" w:cs="Calibri"/>
+          <w:b/>
+          <w:bCs/>
+          <w:i w:val="0"/>
+          <w:iCs w:val="0"/>
+          <w:caps w:val="0"/>
+          <w:smallCaps w:val="0"/>
+          <w:color w:val="212529"/>
+          <w:sz w:val="22"/>
+          <w:szCs w:val="22"/>
+          <w:lang w:val="en-US"/>
+        </w:rPr>
+      </w:pPr>
+    </w:p>
+    <w:p>
+      <w:pPr>
+        <w:jc w:val="left"/>
+        <w:rPr>
+          <w:rFonts w:ascii="Calibri" w:hAnsi="Calibri" w:eastAsia="Calibri" w:cs="Calibri"/>
+          <w:b/>
+          <w:bCs/>
+          <w:i w:val="0"/>
+          <w:iCs w:val="0"/>
+          <w:caps w:val="0"/>
+          <w:smallCaps w:val="0"/>
+          <w:color w:val="212529"/>
+          <w:sz w:val="22"/>
+          <w:szCs w:val="22"/>
+          <w:lang w:val="en-US"/>
+        </w:rPr>
+      </w:pPr>
       <w:bookmarkStart w:id="0" w:name="_GoBack"/>
       <w:bookmarkEnd w:id="0"/>
-    </w:p>
-    <w:p>
-      <w:pPr>
-        <w:jc w:val="left"/>
-        <w:rPr>
-          <w:rFonts w:ascii="Calibri" w:hAnsi="Calibri" w:eastAsia="Calibri" w:cs="Calibri"/>
-          <w:b/>
-          <w:bCs/>
-          <w:i w:val="0"/>
-          <w:iCs w:val="0"/>
-          <w:caps w:val="0"/>
-          <w:smallCaps w:val="0"/>
-          <w:color w:val="212529"/>
-          <w:sz w:val="22"/>
-          <w:szCs w:val="22"/>
-          <w:lang w:val="en-US"/>
-        </w:rPr>
-      </w:pPr>
-    </w:p>
-    <w:p>
-      <w:pPr>
-        <w:jc w:val="left"/>
-        <w:rPr>
-          <w:rFonts w:ascii="Calibri" w:hAnsi="Calibri" w:eastAsia="Calibri" w:cs="Calibri"/>
-          <w:b/>
-          <w:bCs/>
-          <w:i w:val="0"/>
-          <w:iCs w:val="0"/>
-          <w:caps w:val="0"/>
-          <w:smallCaps w:val="0"/>
-          <w:color w:val="212529"/>
-          <w:sz w:val="22"/>
-          <w:szCs w:val="22"/>
-          <w:lang w:val="en-US"/>
-        </w:rPr>
-      </w:pPr>
-      <w:r>
-        <w:rPr>
-          <w:rFonts w:ascii="Calibri" w:hAnsi="Calibri" w:eastAsia="Calibri" w:cs="Calibri"/>
-          <w:b/>
-          <w:bCs/>
-          <w:i w:val="0"/>
-          <w:iCs w:val="0"/>
-          <w:caps w:val="0"/>
-          <w:smallCaps w:val="0"/>
-          <w:color w:val="212529"/>
-          <w:sz w:val="22"/>
-          <w:szCs w:val="22"/>
-          <w:lang w:val="en-US"/>
-        </w:rPr>
-        <w:t xml:space="preserve">    </w:t>
-      </w:r>
-    </w:p>
-    <w:p>
-      <w:pPr>
-        <w:jc w:val="left"/>
-        <w:rPr>
-          <w:rFonts w:ascii="Calibri" w:hAnsi="Calibri" w:eastAsia="Calibri" w:cs="Calibri"/>
-          <w:b/>
-          <w:bCs/>
-          <w:i w:val="0"/>
-          <w:iCs w:val="0"/>
-          <w:caps w:val="0"/>
-          <w:smallCaps w:val="0"/>
-          <w:color w:val="212529"/>
-          <w:sz w:val="22"/>
-          <w:szCs w:val="22"/>
-          <w:lang w:val="en-US"/>
-        </w:rPr>
-      </w:pPr>
     </w:p>
     <w:p>
       <w:pPr>
@@ -2734,6 +2760,196 @@
         <w:br w:type="textWrapping"/>
       </w:r>
     </w:p>
+    <w:p/>
+    <w:p/>
+    <w:p/>
+    <w:p/>
+    <w:p/>
+    <w:p/>
+    <w:p/>
+    <w:p/>
+    <w:p/>
+    <w:p/>
+    <w:p/>
+    <w:p/>
+    <w:p/>
+    <w:p>
+      <w:pPr>
+        <w:rPr>
+          <w:b/>
+          <w:bCs/>
+        </w:rPr>
+      </w:pPr>
+    </w:p>
+    <w:p>
+      <w:pPr>
+        <w:rPr>
+          <w:rFonts w:hint="default"/>
+          <w:b/>
+          <w:bCs/>
+          <w:lang w:val="en-US"/>
+        </w:rPr>
+      </w:pPr>
+      <w:r>
+        <w:rPr>
+          <w:rFonts w:hint="default"/>
+          <w:b/>
+          <w:bCs/>
+          <w:lang w:val="en-US"/>
+        </w:rPr>
+        <w:t>change branch without commit using Stash</w:t>
+      </w:r>
+    </w:p>
+    <w:p>
+      <w:pPr>
+        <w:rPr>
+          <w:rFonts w:hint="default"/>
+          <w:b/>
+          <w:bCs/>
+          <w:lang w:val="en-US"/>
+        </w:rPr>
+      </w:pPr>
+    </w:p>
+    <w:p>
+      <w:pPr>
+        <w:numPr>
+          <w:ilvl w:val="0"/>
+          <w:numId w:val="11"/>
+        </w:numPr>
+        <w:ind w:left="420" w:leftChars="0" w:hanging="420" w:firstLineChars="0"/>
+        <w:rPr>
+          <w:rFonts w:hint="default"/>
+          <w:b/>
+          <w:bCs/>
+          <w:lang w:val="en-US"/>
+        </w:rPr>
+      </w:pPr>
+      <w:r>
+        <w:rPr>
+          <w:rFonts w:hint="default"/>
+          <w:b w:val="0"/>
+          <w:bCs w:val="0"/>
+          <w:lang w:val="en-US"/>
+        </w:rPr>
+        <w:t>git stash -m “stash name”</w:t>
+      </w:r>
+    </w:p>
+    <w:p>
+      <w:pPr>
+        <w:numPr>
+          <w:ilvl w:val="0"/>
+          <w:numId w:val="11"/>
+        </w:numPr>
+        <w:ind w:left="420" w:leftChars="0" w:hanging="420" w:firstLineChars="0"/>
+        <w:rPr>
+          <w:rFonts w:hint="default"/>
+          <w:b/>
+          <w:bCs/>
+          <w:lang w:val="en-US"/>
+        </w:rPr>
+      </w:pPr>
+      <w:r>
+        <w:rPr>
+          <w:rFonts w:hint="default"/>
+          <w:b w:val="0"/>
+          <w:bCs w:val="0"/>
+          <w:lang w:val="en-US"/>
+        </w:rPr>
+        <w:t>git stash list</w:t>
+      </w:r>
+    </w:p>
+    <w:p>
+      <w:pPr>
+        <w:numPr>
+          <w:ilvl w:val="0"/>
+          <w:numId w:val="11"/>
+        </w:numPr>
+        <w:ind w:left="420" w:leftChars="0" w:hanging="420" w:firstLineChars="0"/>
+        <w:rPr>
+          <w:rFonts w:hint="default"/>
+          <w:b/>
+          <w:bCs/>
+          <w:lang w:val="en-US"/>
+        </w:rPr>
+      </w:pPr>
+      <w:r>
+        <w:rPr>
+          <w:rFonts w:hint="default"/>
+          <w:b w:val="0"/>
+          <w:bCs w:val="0"/>
+          <w:lang w:val="en-US"/>
+        </w:rPr>
+        <w:t>git pop 0(index)</w:t>
+      </w:r>
+    </w:p>
+    <w:p>
+      <w:pPr>
+        <w:numPr>
+          <w:numId w:val="0"/>
+        </w:numPr>
+        <w:spacing w:after="160" w:line="259" w:lineRule="auto"/>
+        <w:rPr>
+          <w:rFonts w:hint="default"/>
+          <w:b/>
+          <w:bCs/>
+          <w:lang w:val="en-US"/>
+        </w:rPr>
+      </w:pPr>
+      <w:r>
+        <w:rPr>
+          <w:rFonts w:hint="default"/>
+          <w:b w:val="0"/>
+          <w:bCs w:val="0"/>
+          <w:lang w:val="en-US"/>
+        </w:rPr>
+        <w:t>after solve conflict</w:t>
+      </w:r>
+    </w:p>
+    <w:p>
+      <w:r>
+        <w:drawing>
+          <wp:inline distT="0" distB="0" distL="114300" distR="114300">
+            <wp:extent cx="5935345" cy="4990465"/>
+            <wp:effectExtent l="0" t="0" r="8255" b="635"/>
+            <wp:docPr id="1" name="Picture 1"/>
+            <wp:cNvGraphicFramePr>
+              <a:graphicFrameLocks xmlns:a="http://schemas.openxmlformats.org/drawingml/2006/main" noChangeAspect="1"/>
+            </wp:cNvGraphicFramePr>
+            <a:graphic xmlns:a="http://schemas.openxmlformats.org/drawingml/2006/main">
+              <a:graphicData uri="http://schemas.openxmlformats.org/drawingml/2006/picture">
+                <pic:pic xmlns:pic="http://schemas.openxmlformats.org/drawingml/2006/picture">
+                  <pic:nvPicPr>
+                    <pic:cNvPr id="1" name="Picture 1"/>
+                    <pic:cNvPicPr>
+                      <a:picLocks noChangeAspect="1"/>
+                    </pic:cNvPicPr>
+                  </pic:nvPicPr>
+                  <pic:blipFill>
+                    <a:blip r:embed="rId15"/>
+                    <a:stretch>
+                      <a:fillRect/>
+                    </a:stretch>
+                  </pic:blipFill>
+                  <pic:spPr>
+                    <a:xfrm>
+                      <a:off x="0" y="0"/>
+                      <a:ext cx="5935345" cy="4990465"/>
+                    </a:xfrm>
+                    <a:prstGeom prst="rect">
+                      <a:avLst/>
+                    </a:prstGeom>
+                    <a:noFill/>
+                    <a:ln>
+                      <a:noFill/>
+                    </a:ln>
+                  </pic:spPr>
+                </pic:pic>
+              </a:graphicData>
+            </a:graphic>
+          </wp:inline>
+        </w:drawing>
+      </w:r>
+    </w:p>
     <w:sectPr>
       <w:pgSz w:w="12240" w:h="15840"/>
       <w:pgMar w:top="1440" w:right="1440" w:bottom="1440" w:left="1440" w:header="720" w:footer="720" w:gutter="0"/>
@@ -2797,6 +3013,26 @@
 <file path=word/numbering.xml><?xml version="1.0" encoding="utf-8"?>
 <w:numbering xmlns:wpc="http://schemas.microsoft.com/office/word/2010/wordprocessingCanvas" xmlns:mc="http://schemas.openxmlformats.org/markup-compatibility/2006" xmlns:o="urn:schemas-microsoft-com:office:office" xmlns:r="http://schemas.openxmlformats.org/officeDocument/2006/relationships" xmlns:m="http://schemas.openxmlformats.org/officeDocument/2006/math" xmlns:v="urn:schemas-microsoft-com:vml" xmlns:wp14="http://schemas.microsoft.com/office/word/2010/wordprocessingDrawing" xmlns:wp="http://schemas.openxmlformats.org/drawingml/2006/wordprocessingDrawing" xmlns:w10="urn:schemas-microsoft-com:office:word" xmlns:w="http://schemas.openxmlformats.org/wordprocessingml/2006/main" xmlns:w14="http://schemas.microsoft.com/office/word/2010/wordml" xmlns:wpg="http://schemas.microsoft.com/office/word/2010/wordprocessingGroup" xmlns:wpi="http://schemas.microsoft.com/office/word/2010/wordprocessingInk" xmlns:wne="http://schemas.microsoft.com/office/word/2006/wordml" xmlns:wps="http://schemas.microsoft.com/office/word/2010/wordprocessingShape" xmlns:wpsCustomData="http://www.wps.cn/officeDocument/2013/wpsCustomData" mc:Ignorable="w14 wp14">
   <w:abstractNum w:abstractNumId="0">
+    <w:nsid w:val="D7FFC6BF"/>
+    <w:multiLevelType w:val="singleLevel"/>
+    <w:tmpl w:val="D7FFC6BF"/>
+    <w:lvl w:ilvl="0" w:tentative="0">
+      <w:start w:val="1"/>
+      <w:numFmt w:val="bullet"/>
+      <w:lvlText w:val=""/>
+      <w:lvlJc w:val="left"/>
+      <w:pPr>
+        <w:tabs>
+          <w:tab w:val="left" w:pos="420"/>
+        </w:tabs>
+        <w:ind w:left="420" w:leftChars="0" w:hanging="420" w:firstLineChars="0"/>
+      </w:pPr>
+      <w:rPr>
+        <w:rFonts w:hint="default" w:ascii="Wingdings" w:hAnsi="Wingdings"/>
+      </w:rPr>
+    </w:lvl>
+  </w:abstractNum>
+  <w:abstractNum w:abstractNumId="1">
     <w:nsid w:val="07A52D70"/>
     <w:multiLevelType w:val="multilevel"/>
     <w:tmpl w:val="07A52D70"/>
@@ -2909,7 +3145,7 @@
       </w:rPr>
     </w:lvl>
   </w:abstractNum>
-  <w:abstractNum w:abstractNumId="1">
+  <w:abstractNum w:abstractNumId="2">
     <w:nsid w:val="0D8DA3B8"/>
     <w:multiLevelType w:val="multilevel"/>
     <w:tmpl w:val="0D8DA3B8"/>
@@ -3022,7 +3258,7 @@
       </w:rPr>
     </w:lvl>
   </w:abstractNum>
-  <w:abstractNum w:abstractNumId="2">
+  <w:abstractNum w:abstractNumId="3">
     <w:nsid w:val="0F6DC6E0"/>
     <w:multiLevelType w:val="multilevel"/>
     <w:tmpl w:val="0F6DC6E0"/>
@@ -3135,7 +3371,7 @@
       </w:rPr>
     </w:lvl>
   </w:abstractNum>
-  <w:abstractNum w:abstractNumId="3">
+  <w:abstractNum w:abstractNumId="4">
     <w:nsid w:val="157B3123"/>
     <w:multiLevelType w:val="multilevel"/>
     <w:tmpl w:val="157B3123"/>
@@ -3248,7 +3484,7 @@
       </w:rPr>
     </w:lvl>
   </w:abstractNum>
-  <w:abstractNum w:abstractNumId="4">
+  <w:abstractNum w:abstractNumId="5">
     <w:nsid w:val="184F2DFF"/>
     <w:multiLevelType w:val="multilevel"/>
     <w:tmpl w:val="184F2DFF"/>
@@ -3361,7 +3597,7 @@
       </w:rPr>
     </w:lvl>
   </w:abstractNum>
-  <w:abstractNum w:abstractNumId="5">
+  <w:abstractNum w:abstractNumId="6">
     <w:nsid w:val="2281F9B9"/>
     <w:multiLevelType w:val="multilevel"/>
     <w:tmpl w:val="2281F9B9"/>
@@ -3474,7 +3710,7 @@
       </w:rPr>
     </w:lvl>
   </w:abstractNum>
-  <w:abstractNum w:abstractNumId="6">
+  <w:abstractNum w:abstractNumId="7">
     <w:nsid w:val="24D31484"/>
     <w:multiLevelType w:val="multilevel"/>
     <w:tmpl w:val="24D31484"/>
@@ -3587,7 +3823,7 @@
       </w:rPr>
     </w:lvl>
   </w:abstractNum>
-  <w:abstractNum w:abstractNumId="7">
+  <w:abstractNum w:abstractNumId="8">
     <w:nsid w:val="362CAC8B"/>
     <w:multiLevelType w:val="multilevel"/>
     <w:tmpl w:val="362CAC8B"/>
@@ -3700,7 +3936,7 @@
       </w:rPr>
     </w:lvl>
   </w:abstractNum>
-  <w:abstractNum w:abstractNumId="8">
+  <w:abstractNum w:abstractNumId="9">
     <w:nsid w:val="4769C551"/>
     <w:multiLevelType w:val="multilevel"/>
     <w:tmpl w:val="4769C551"/>
@@ -3813,7 +4049,7 @@
       </w:rPr>
     </w:lvl>
   </w:abstractNum>
-  <w:abstractNum w:abstractNumId="9">
+  <w:abstractNum w:abstractNumId="10">
     <w:nsid w:val="7DC89970"/>
     <w:multiLevelType w:val="multilevel"/>
     <w:tmpl w:val="7DC89970"/>
@@ -3927,34 +4163,37 @@
     </w:lvl>
   </w:abstractNum>
   <w:num w:numId="1">
+    <w:abstractNumId w:val="3"/>
+  </w:num>
+  <w:num w:numId="2">
+    <w:abstractNumId w:val="10"/>
+  </w:num>
+  <w:num w:numId="3">
+    <w:abstractNumId w:val="4"/>
+  </w:num>
+  <w:num w:numId="4">
+    <w:abstractNumId w:val="8"/>
+  </w:num>
+  <w:num w:numId="5">
+    <w:abstractNumId w:val="9"/>
+  </w:num>
+  <w:num w:numId="6">
+    <w:abstractNumId w:val="7"/>
+  </w:num>
+  <w:num w:numId="7">
+    <w:abstractNumId w:val="1"/>
+  </w:num>
+  <w:num w:numId="8">
     <w:abstractNumId w:val="2"/>
   </w:num>
-  <w:num w:numId="2">
-    <w:abstractNumId w:val="9"/>
+  <w:num w:numId="9">
+    <w:abstractNumId w:val="5"/>
   </w:num>
-  <w:num w:numId="3">
-    <w:abstractNumId w:val="3"/>
-  </w:num>
-  <w:num w:numId="4">
-    <w:abstractNumId w:val="7"/>
-  </w:num>
-  <w:num w:numId="5">
-    <w:abstractNumId w:val="8"/>
-  </w:num>
-  <w:num w:numId="6">
+  <w:num w:numId="10">
     <w:abstractNumId w:val="6"/>
   </w:num>
-  <w:num w:numId="7">
+  <w:num w:numId="11">
     <w:abstractNumId w:val="0"/>
-  </w:num>
-  <w:num w:numId="8">
-    <w:abstractNumId w:val="1"/>
-  </w:num>
-  <w:num w:numId="9">
-    <w:abstractNumId w:val="4"/>
-  </w:num>
-  <w:num w:numId="10">
-    <w:abstractNumId w:val="5"/>
   </w:num>
 </w:numbering>
 </file>
@@ -4073,7 +4312,7 @@
     <w:lsdException w:uiPriority="99" w:name="HTML Sample"/>
     <w:lsdException w:uiPriority="99" w:name="HTML Typewriter"/>
     <w:lsdException w:uiPriority="99" w:name="HTML Variable"/>
-    <w:lsdException w:uiPriority="99" w:name="Normal Table"/>
+    <w:lsdException w:qFormat="1" w:uiPriority="99" w:name="Normal Table"/>
     <w:lsdException w:uiPriority="99" w:name="annotation subject"/>
     <w:lsdException w:uiPriority="99" w:name="Table Simple 1"/>
     <w:lsdException w:uiPriority="99" w:name="Table Simple 2"/>
@@ -4245,6 +4484,7 @@
     <w:name w:val="Normal Table"/>
     <w:semiHidden/>
     <w:unhideWhenUsed/>
+    <w:qFormat/>
     <w:uiPriority w:val="99"/>
     <w:tblPr>
       <w:tblCellMar>

</xml_diff>

<commit_message>
git doc file squash added
</commit_message>
<xml_diff>
--- a/GIT_LEARN/Git_Learn.docx
+++ b/GIT_LEARN/Git_Learn.docx
@@ -2582,8 +2582,6 @@
           <w:lang w:val="en-US"/>
         </w:rPr>
       </w:pPr>
-      <w:bookmarkStart w:id="0" w:name="_GoBack"/>
-      <w:bookmarkEnd w:id="0"/>
     </w:p>
     <w:p>
       <w:pPr>
@@ -2885,6 +2883,7 @@
     <w:p>
       <w:pPr>
         <w:numPr>
+          <w:ilvl w:val="0"/>
           <w:numId w:val="0"/>
         </w:numPr>
         <w:spacing w:after="160" w:line="259" w:lineRule="auto"/>
@@ -2934,6 +2933,191 @@
                     <a:xfrm>
                       <a:off x="0" y="0"/>
                       <a:ext cx="5935345" cy="4990465"/>
+                    </a:xfrm>
+                    <a:prstGeom prst="rect">
+                      <a:avLst/>
+                    </a:prstGeom>
+                    <a:noFill/>
+                    <a:ln>
+                      <a:noFill/>
+                    </a:ln>
+                  </pic:spPr>
+                </pic:pic>
+              </a:graphicData>
+            </a:graphic>
+          </wp:inline>
+        </w:drawing>
+      </w:r>
+    </w:p>
+    <w:p/>
+    <w:p/>
+    <w:p/>
+    <w:p/>
+    <w:p/>
+    <w:p>
+      <w:pPr>
+        <w:rPr>
+          <w:rFonts w:hint="default"/>
+          <w:b/>
+          <w:bCs/>
+          <w:lang w:val="en-US"/>
+        </w:rPr>
+      </w:pPr>
+      <w:r>
+        <w:rPr>
+          <w:rFonts w:hint="default"/>
+          <w:b/>
+          <w:bCs/>
+          <w:lang w:val="en-US"/>
+        </w:rPr>
+        <w:t>combine commit using squash</w:t>
+      </w:r>
+    </w:p>
+    <w:p>
+      <w:pPr>
+        <w:numPr>
+          <w:ilvl w:val="0"/>
+          <w:numId w:val="11"/>
+        </w:numPr>
+        <w:ind w:left="420" w:leftChars="0" w:hanging="420" w:firstLineChars="0"/>
+        <w:rPr>
+          <w:rFonts w:hint="default"/>
+          <w:b/>
+          <w:bCs/>
+          <w:lang w:val="en-US"/>
+        </w:rPr>
+      </w:pPr>
+      <w:r>
+        <w:rPr>
+          <w:rFonts w:hint="default"/>
+          <w:b w:val="0"/>
+          <w:bCs w:val="0"/>
+          <w:lang w:val="en-US"/>
+        </w:rPr>
+        <w:t>git rebase -i HEAD~3</w:t>
+      </w:r>
+    </w:p>
+    <w:p>
+      <w:pPr>
+        <w:numPr>
+          <w:ilvl w:val="0"/>
+          <w:numId w:val="11"/>
+        </w:numPr>
+        <w:ind w:left="420" w:leftChars="0" w:hanging="420" w:firstLineChars="0"/>
+        <w:rPr>
+          <w:rFonts w:hint="default"/>
+          <w:b/>
+          <w:bCs/>
+          <w:lang w:val="en-US"/>
+        </w:rPr>
+      </w:pPr>
+      <w:r>
+        <w:rPr>
+          <w:rFonts w:hint="default"/>
+          <w:b w:val="0"/>
+          <w:bCs w:val="0"/>
+          <w:lang w:val="en-US"/>
+        </w:rPr>
+        <w:t>then edit in vi editor which we have to mern with last commit</w:t>
+      </w:r>
+    </w:p>
+    <w:p>
+      <w:pPr>
+        <w:numPr>
+          <w:ilvl w:val="0"/>
+          <w:numId w:val="11"/>
+        </w:numPr>
+        <w:ind w:left="420" w:leftChars="0" w:hanging="420" w:firstLineChars="0"/>
+        <w:rPr>
+          <w:rFonts w:hint="default"/>
+          <w:b/>
+          <w:bCs/>
+          <w:lang w:val="en-US"/>
+        </w:rPr>
+      </w:pPr>
+      <w:r>
+        <w:rPr>
+          <w:rFonts w:hint="default"/>
+          <w:b w:val="0"/>
+          <w:bCs w:val="0"/>
+          <w:lang w:val="en-US"/>
+        </w:rPr>
+        <w:t xml:space="preserve">write </w:t>
+      </w:r>
+      <w:r>
+        <w:rPr>
+          <w:rFonts w:hint="default"/>
+          <w:b/>
+          <w:bCs/>
+          <w:lang w:val="en-US"/>
+        </w:rPr>
+        <w:t>squash</w:t>
+      </w:r>
+      <w:r>
+        <w:rPr>
+          <w:rFonts w:hint="default"/>
+          <w:b w:val="0"/>
+          <w:bCs w:val="0"/>
+          <w:lang w:val="en-US"/>
+        </w:rPr>
+        <w:t xml:space="preserve"> in front of commit </w:t>
+      </w:r>
+    </w:p>
+    <w:p>
+      <w:pPr>
+        <w:numPr>
+          <w:ilvl w:val="0"/>
+          <w:numId w:val="11"/>
+        </w:numPr>
+        <w:ind w:left="420" w:leftChars="0" w:hanging="420" w:firstLineChars="0"/>
+        <w:rPr>
+          <w:rFonts w:hint="default"/>
+          <w:b/>
+          <w:bCs/>
+          <w:lang w:val="en-US"/>
+        </w:rPr>
+      </w:pPr>
+      <w:r>
+        <w:rPr>
+          <w:rFonts w:hint="default"/>
+          <w:b w:val="0"/>
+          <w:bCs w:val="0"/>
+          <w:lang w:val="en-US"/>
+        </w:rPr>
+        <w:t>solve conflict and merge</w:t>
+      </w:r>
+      <w:bookmarkStart w:id="0" w:name="_GoBack"/>
+      <w:bookmarkEnd w:id="0"/>
+    </w:p>
+    <w:p>
+      <w:r>
+        <w:drawing>
+          <wp:inline distT="0" distB="0" distL="114300" distR="114300">
+            <wp:extent cx="5935345" cy="2925445"/>
+            <wp:effectExtent l="0" t="0" r="8255" b="8255"/>
+            <wp:docPr id="2" name="Picture 1"/>
+            <wp:cNvGraphicFramePr>
+              <a:graphicFrameLocks xmlns:a="http://schemas.openxmlformats.org/drawingml/2006/main" noChangeAspect="1"/>
+            </wp:cNvGraphicFramePr>
+            <a:graphic xmlns:a="http://schemas.openxmlformats.org/drawingml/2006/main">
+              <a:graphicData uri="http://schemas.openxmlformats.org/drawingml/2006/picture">
+                <pic:pic xmlns:pic="http://schemas.openxmlformats.org/drawingml/2006/picture">
+                  <pic:nvPicPr>
+                    <pic:cNvPr id="2" name="Picture 1"/>
+                    <pic:cNvPicPr>
+                      <a:picLocks noChangeAspect="1"/>
+                    </pic:cNvPicPr>
+                  </pic:nvPicPr>
+                  <pic:blipFill>
+                    <a:blip r:embed="rId16"/>
+                    <a:stretch>
+                      <a:fillRect/>
+                    </a:stretch>
+                  </pic:blipFill>
+                  <pic:spPr>
+                    <a:xfrm>
+                      <a:off x="0" y="0"/>
+                      <a:ext cx="5935345" cy="2925445"/>
                     </a:xfrm>
                     <a:prstGeom prst="rect">
                       <a:avLst/>

</xml_diff>